<commit_message>
hello world in html
</commit_message>
<xml_diff>
--- a/htmlcss.docx
+++ b/htmlcss.docx
@@ -1472,6 +1472,15 @@
         </w:rPr>
         <w:br/>
       </w:r>
+    </w:p>
+    <w:p>
+      <w:pPr>
+        <w:spacing w:after="240"/>
+        <w:rPr>
+          <w:rFonts w:ascii="Times New Roman" w:eastAsia="Times New Roman" w:hAnsi="Times New Roman" w:cs="Times New Roman"/>
+          <w:lang w:eastAsia="en-GB"/>
+        </w:rPr>
+      </w:pPr>
     </w:p>
     <w:p>
       <w:pPr>

</xml_diff>